<commit_message>
update docs and controls
</commit_message>
<xml_diff>
--- a/documentation/documentation.docx
+++ b/documentation/documentation.docx
@@ -31,7 +31,19 @@
         <w:rPr>
           <w:rFonts w:ascii="Cambria Math" w:hAnsi="Cambria Math"/>
         </w:rPr>
-        <w:t>10/21/2024</w:t>
+        <w:t>10/2</w:t>
+      </w:r>
+      <w:r>
+        <w:rPr>
+          <w:rFonts w:ascii="Cambria Math" w:hAnsi="Cambria Math"/>
+        </w:rPr>
+        <w:t>8</w:t>
+      </w:r>
+      <w:r>
+        <w:rPr>
+          <w:rFonts w:ascii="Cambria Math" w:hAnsi="Cambria Math"/>
+        </w:rPr>
+        <w:t>/2024</w:t>
       </w:r>
     </w:p>
     <w:p>
@@ -114,6 +126,12 @@
         </w:rPr>
         <w:t>As roads and buildings are constructed and removed, a graph network is updated to reflect the state of the world. This graph network is queried by vehicles to calculate a path from one building to another. Vehicles follow their path by moving across road segments and turning at intersections.</w:t>
       </w:r>
+      <w:r>
+        <w:rPr>
+          <w:rFonts w:ascii="Cambria Math" w:hAnsi="Cambria Math"/>
+        </w:rPr>
+        <w:t xml:space="preserve"> The game can be saved and the save state is automatically loaded on start.</w:t>
+      </w:r>
     </w:p>
     <w:p>
       <w:pPr>
@@ -257,16 +275,8 @@
         <w:rPr>
           <w:rFonts w:ascii="Cambria Math" w:hAnsi="Cambria Math"/>
         </w:rPr>
-        <w:t xml:space="preserve">Switch to view tool – [ </w:t>
-      </w:r>
-      <w:proofErr w:type="gramStart"/>
-      <w:r>
-        <w:rPr>
-          <w:rFonts w:ascii="Cambria Math" w:hAnsi="Cambria Math"/>
-        </w:rPr>
-        <w:t>` ]</w:t>
-      </w:r>
-      <w:proofErr w:type="gramEnd"/>
+        <w:t>Switch to view tool – [ ` ]</w:t>
+      </w:r>
     </w:p>
     <w:p>
       <w:pPr>
@@ -343,7 +353,14 @@
         <w:rPr>
           <w:rFonts w:ascii="Cambria Math" w:hAnsi="Cambria Math"/>
         </w:rPr>
-        <w:t>Tools are swapped between using a state machine in toolbar.rs. The building tool spawns scaled cubes to represent the buildings. The road tool allows you to drag after clicking to determine the size of the road. The road tool automatically creates intersections, extends roads, and bridges roads based on adjacent data in the grid. The eraser tool deletes buildings and roads. The view tool just disables all other functionalities.</w:t>
+        <w:t xml:space="preserve">Tools are swapped between using a state machine in toolbar.rs. The building tool spawns scaled cubes to represent the buildings. The road tool allows you to drag after clicking to determine the size of the road. The road tool automatically creates intersections, extends roads, and bridges roads </w:t>
+      </w:r>
+      <w:r>
+        <w:rPr>
+          <w:rFonts w:ascii="Cambria Math" w:hAnsi="Cambria Math"/>
+        </w:rPr>
+        <w:lastRenderedPageBreak/>
+        <w:t>based on adjacent data in the grid. The eraser tool deletes buildings and roads. The view tool just disables all other functionalities.</w:t>
       </w:r>
     </w:p>
     <w:p>
@@ -360,7 +377,6 @@
           <w:b/>
           <w:bCs/>
         </w:rPr>
-        <w:lastRenderedPageBreak/>
         <w:t>Graph</w:t>
       </w:r>
     </w:p>
@@ -450,13 +466,129 @@
         <w:rPr>
           <w:rFonts w:ascii="Cambria Math" w:hAnsi="Cambria Math"/>
         </w:rPr>
-        <w:t>In this version, vehicles are just an initial sketch of the functionality. When spawned, vehicles calculate a path from one random building to another</w:t>
-      </w:r>
-      <w:r>
-        <w:rPr>
-          <w:rFonts w:ascii="Cambria Math" w:hAnsi="Cambria Math"/>
-        </w:rPr>
-        <w:t xml:space="preserve"> if a path is possible. They query the graph to do a simple DFS for the path, which should be replaced with a better algorithm. Vehicles then move “on-rails” along the roads to follow the path. This should be replaced with a better driving system. If the path is edited after spawning the vehicle, it will just stop. Events should be added to recalculate the path if the relevant graph components are changed.</w:t>
+        <w:t>Spawn</w:t>
+      </w:r>
+      <w:r>
+        <w:rPr>
+          <w:rFonts w:ascii="Cambria Math" w:hAnsi="Cambria Math"/>
+        </w:rPr>
+        <w:t xml:space="preserve"> Many</w:t>
+      </w:r>
+      <w:r>
+        <w:rPr>
+          <w:rFonts w:ascii="Cambria Math" w:hAnsi="Cambria Math"/>
+        </w:rPr>
+        <w:t xml:space="preserve"> – </w:t>
+      </w:r>
+      <w:r>
+        <w:rPr>
+          <w:rFonts w:ascii="Cambria Math" w:hAnsi="Cambria Math"/>
+        </w:rPr>
+        <w:t xml:space="preserve">Hold </w:t>
+      </w:r>
+      <w:r>
+        <w:rPr>
+          <w:rFonts w:ascii="Cambria Math" w:hAnsi="Cambria Math"/>
+        </w:rPr>
+        <w:t>[</w:t>
+      </w:r>
+      <w:r>
+        <w:rPr>
+          <w:rFonts w:ascii="Cambria Math" w:hAnsi="Cambria Math"/>
+        </w:rPr>
+        <w:t>L</w:t>
+      </w:r>
+      <w:r>
+        <w:rPr>
+          <w:rFonts w:ascii="Cambria Math" w:hAnsi="Cambria Math"/>
+        </w:rPr>
+        <w:t>]</w:t>
+      </w:r>
+    </w:p>
+    <w:p>
+      <w:pPr>
+        <w:rPr>
+          <w:rFonts w:ascii="Cambria Math" w:hAnsi="Cambria Math"/>
+        </w:rPr>
+      </w:pPr>
+      <w:r>
+        <w:rPr>
+          <w:rFonts w:ascii="Cambria Math" w:hAnsi="Cambria Math"/>
+        </w:rPr>
+        <w:t>When spawned, vehicles calculate a path from one random building to another</w:t>
+      </w:r>
+      <w:r>
+        <w:rPr>
+          <w:rFonts w:ascii="Cambria Math" w:hAnsi="Cambria Math"/>
+        </w:rPr>
+        <w:t xml:space="preserve"> if a path is possible. They query the graph to do a simple DFS for the path, which should be replaced with a better algorithm. If the path is edited after spawning the vehicle, it will just stop. Events should be added to recalculate the path if the relevant graph components are changed.</w:t>
+      </w:r>
+    </w:p>
+    <w:p>
+      <w:pPr>
+        <w:rPr>
+          <w:rFonts w:ascii="Cambria Math" w:hAnsi="Cambria Math"/>
+        </w:rPr>
+      </w:pPr>
+      <w:r>
+        <w:rPr>
+          <w:rFonts w:ascii="Cambria Math" w:hAnsi="Cambria Math"/>
+        </w:rPr>
+        <w:t>Vehicles drive freely and follow the desired lane on the current road. Vehicles must turn manually at intersections to end up in the correct direction and lane. In addition, vehicles use the “</w:t>
+      </w:r>
+      <w:r>
+        <w:rPr>
+          <w:rFonts w:ascii="Cambria Math" w:hAnsi="Cambria Math"/>
+        </w:rPr>
+        <w:t>bevy_mod_raycast</w:t>
+      </w:r>
+      <w:r>
+        <w:rPr>
+          <w:rFonts w:ascii="Cambria Math" w:hAnsi="Cambria Math"/>
+        </w:rPr>
+        <w:t xml:space="preserve">” </w:t>
+      </w:r>
+      <w:r>
+        <w:rPr>
+          <w:rFonts w:ascii="Cambria Math" w:hAnsi="Cambria Math"/>
+        </w:rPr>
+        <w:t>crate</w:t>
+      </w:r>
+      <w:r>
+        <w:rPr>
+          <w:rFonts w:ascii="Cambria Math" w:hAnsi="Cambria Math"/>
+        </w:rPr>
+        <w:t xml:space="preserve"> to detect each other with a raycast. This allows them to slow down and stop </w:t>
+      </w:r>
+      <w:r>
+        <w:rPr>
+          <w:rFonts w:ascii="Cambria Math" w:hAnsi="Cambria Math"/>
+        </w:rPr>
+        <w:t xml:space="preserve">when </w:t>
+      </w:r>
+      <w:r>
+        <w:rPr>
+          <w:rFonts w:ascii="Cambria Math" w:hAnsi="Cambria Math"/>
+        </w:rPr>
+        <w:t>they are close</w:t>
+      </w:r>
+      <w:r>
+        <w:rPr>
+          <w:rFonts w:ascii="Cambria Math" w:hAnsi="Cambria Math"/>
+        </w:rPr>
+        <w:t xml:space="preserve"> to each other, preventing</w:t>
+      </w:r>
+      <w:r>
+        <w:rPr>
+          <w:rFonts w:ascii="Cambria Math" w:hAnsi="Cambria Math"/>
+        </w:rPr>
+        <w:t xml:space="preserve"> a collision. </w:t>
+      </w:r>
+      <w:r>
+        <w:rPr>
+          <w:rFonts w:ascii="Cambria Math" w:hAnsi="Cambria Math"/>
+        </w:rPr>
+        <w:t xml:space="preserve">This behavior causes traffic to build up when the roads become congested. </w:t>
       </w:r>
     </w:p>
     <w:p>
@@ -473,6 +605,49 @@
           <w:b/>
           <w:bCs/>
         </w:rPr>
+        <w:t>Saving</w:t>
+      </w:r>
+    </w:p>
+    <w:p>
+      <w:pPr>
+        <w:rPr>
+          <w:rFonts w:ascii="Cambria Math" w:hAnsi="Cambria Math"/>
+        </w:rPr>
+      </w:pPr>
+      <w:r>
+        <w:rPr>
+          <w:rFonts w:ascii="Cambria Math" w:hAnsi="Cambria Math"/>
+        </w:rPr>
+        <w:t>Save the Game – [F5]</w:t>
+      </w:r>
+    </w:p>
+    <w:p>
+      <w:pPr>
+        <w:rPr>
+          <w:rFonts w:ascii="Cambria Math" w:hAnsi="Cambria Math"/>
+        </w:rPr>
+      </w:pPr>
+      <w:r>
+        <w:rPr>
+          <w:rFonts w:ascii="Cambria Math" w:hAnsi="Cambria Math"/>
+        </w:rPr>
+        <w:t>The game state can be saved to a file using the Serde Json crate. This generates a Json file containing all the data needed to recreate the city built by the player. When the game starts, the city data is loaded from the file and updates the world. The graph and grid components are idempotent, which allows the loaded items to be re-spawned easily. Currently, only one save file can be used.</w:t>
+      </w:r>
+    </w:p>
+    <w:p>
+      <w:pPr>
+        <w:rPr>
+          <w:rFonts w:ascii="Cambria Math" w:hAnsi="Cambria Math"/>
+          <w:b/>
+          <w:bCs/>
+        </w:rPr>
+      </w:pPr>
+      <w:r>
+        <w:rPr>
+          <w:rFonts w:ascii="Cambria Math" w:hAnsi="Cambria Math"/>
+          <w:b/>
+          <w:bCs/>
+        </w:rPr>
         <w:t>How to play the demo</w:t>
       </w:r>
     </w:p>
@@ -486,7 +661,25 @@
         <w:rPr>
           <w:rFonts w:ascii="Cambria Math" w:hAnsi="Cambria Math"/>
         </w:rPr>
+        <w:t xml:space="preserve">Start the game and view the saved city loaded from the save file. This city can be extended by the player. </w:t>
+      </w:r>
+      <w:r>
+        <w:rPr>
+          <w:rFonts w:ascii="Cambria Math" w:hAnsi="Cambria Math"/>
+        </w:rPr>
         <w:t>Place some roads using the road tool. Intersections will be generated on adjacent roads (in most cases). Place some buildings adjacent to the roads using the building tool. Erase buildings and roads as needed. Observe the graph update by toggling the visualization with [H]. Spawn a vehicle with [P] and observe that it generates and follows a path from one building to another.</w:t>
+      </w:r>
+      <w:r>
+        <w:rPr>
+          <w:rFonts w:ascii="Cambria Math" w:hAnsi="Cambria Math"/>
+        </w:rPr>
+        <w:t xml:space="preserve"> Press [V] to view the path and debug the ai behavior. Hold [L] to spawn many vehicles. Observe that vehicles detect each other and slow down to prevent collisions. </w:t>
+      </w:r>
+      <w:r>
+        <w:rPr>
+          <w:rFonts w:ascii="Cambria Math" w:hAnsi="Cambria Math"/>
+        </w:rPr>
+        <w:t>Press [F5] to save any changes to the city structure.</w:t>
       </w:r>
     </w:p>
     <w:sectPr>
@@ -1102,7 +1295,6 @@
   <w:style w:type="character" w:default="1" w:styleId="DefaultParagraphFont">
     <w:name w:val="Default Paragraph Font"/>
     <w:uiPriority w:val="1"/>
-    <w:semiHidden/>
     <w:unhideWhenUsed/>
   </w:style>
   <w:style w:type="table" w:default="1" w:styleId="TableNormal">

</xml_diff>

<commit_message>
delete cars when path deleted
</commit_message>
<xml_diff>
--- a/documentation/documentation.docx
+++ b/documentation/documentation.docx
@@ -57,7 +57,13 @@
         <w:rPr>
           <w:rFonts w:ascii="Cambria Math" w:hAnsi="Cambria Math"/>
         </w:rPr>
-        <w:t>Simple Traffic Sim V1</w:t>
+        <w:t>Simple Traffic Sim V</w:t>
+      </w:r>
+      <w:r>
+        <w:rPr>
+          <w:rFonts w:ascii="Cambria Math" w:hAnsi="Cambria Math"/>
+        </w:rPr>
+        <w:t>3</w:t>
       </w:r>
     </w:p>
     <w:p>
@@ -112,6 +118,12 @@
           <w:rFonts w:ascii="Cambria Math" w:hAnsi="Cambria Math"/>
         </w:rPr>
         <w:t xml:space="preserve">. Objects are spawned onto a 2D grid overlayed on the floor plane. Objects can only be spawned if the grid is not occupied at that location. </w:t>
+      </w:r>
+      <w:r>
+        <w:rPr>
+          <w:rFonts w:ascii="Cambria Math" w:hAnsi="Cambria Math"/>
+        </w:rPr>
+        <w:t xml:space="preserve">There is a user interface implemented with “egui” that provides buttons, controls, and stats about the game. </w:t>
       </w:r>
     </w:p>
     <w:p>
@@ -466,43 +478,7 @@
         <w:rPr>
           <w:rFonts w:ascii="Cambria Math" w:hAnsi="Cambria Math"/>
         </w:rPr>
-        <w:t>Spawn</w:t>
-      </w:r>
-      <w:r>
-        <w:rPr>
-          <w:rFonts w:ascii="Cambria Math" w:hAnsi="Cambria Math"/>
-        </w:rPr>
-        <w:t xml:space="preserve"> Many</w:t>
-      </w:r>
-      <w:r>
-        <w:rPr>
-          <w:rFonts w:ascii="Cambria Math" w:hAnsi="Cambria Math"/>
-        </w:rPr>
-        <w:t xml:space="preserve"> – </w:t>
-      </w:r>
-      <w:r>
-        <w:rPr>
-          <w:rFonts w:ascii="Cambria Math" w:hAnsi="Cambria Math"/>
-        </w:rPr>
-        <w:t xml:space="preserve">Hold </w:t>
-      </w:r>
-      <w:r>
-        <w:rPr>
-          <w:rFonts w:ascii="Cambria Math" w:hAnsi="Cambria Math"/>
-        </w:rPr>
-        <w:t>[</w:t>
-      </w:r>
-      <w:r>
-        <w:rPr>
-          <w:rFonts w:ascii="Cambria Math" w:hAnsi="Cambria Math"/>
-        </w:rPr>
-        <w:t>L</w:t>
-      </w:r>
-      <w:r>
-        <w:rPr>
-          <w:rFonts w:ascii="Cambria Math" w:hAnsi="Cambria Math"/>
-        </w:rPr>
-        <w:t>]</w:t>
+        <w:t>Spawn Many – Hold [L]</w:t>
       </w:r>
     </w:p>
     <w:p>
@@ -521,20 +497,31 @@
         <w:rPr>
           <w:rFonts w:ascii="Cambria Math" w:hAnsi="Cambria Math"/>
         </w:rPr>
-        <w:t xml:space="preserve"> if a path is possible. They query the graph to do a simple DFS for the path, which should be replaced with a better algorithm. If the path is edited after spawning the vehicle, it will just stop. Events should be added to recalculate the path if the relevant graph components are changed.</w:t>
-      </w:r>
-    </w:p>
-    <w:p>
-      <w:pPr>
-        <w:rPr>
-          <w:rFonts w:ascii="Cambria Math" w:hAnsi="Cambria Math"/>
-        </w:rPr>
-      </w:pPr>
-      <w:r>
-        <w:rPr>
-          <w:rFonts w:ascii="Cambria Math" w:hAnsi="Cambria Math"/>
-        </w:rPr>
-        <w:t>Vehicles drive freely and follow the desired lane on the current road. Vehicles must turn manually at intersections to end up in the correct direction and lane. In addition, vehicles use the “</w:t>
+        <w:t xml:space="preserve"> if a path is possible. They query the graph to do a simple DFS for the path. If the path is edited after spawning the vehicle, it will just stop. Events should be added to recalculate the path if the relevant graph components are changed</w:t>
+      </w:r>
+      <w:r>
+        <w:rPr>
+          <w:rFonts w:ascii="Cambria Math" w:hAnsi="Cambria Math"/>
+        </w:rPr>
+        <w:t xml:space="preserve">. </w:t>
+      </w:r>
+      <w:r>
+        <w:rPr>
+          <w:rFonts w:ascii="Cambria Math" w:hAnsi="Cambria Math"/>
+        </w:rPr>
+        <w:t>Vehicles drive freely and follow the desired lane on the current road.</w:t>
+      </w:r>
+      <w:r>
+        <w:rPr>
+          <w:rFonts w:ascii="Cambria Math" w:hAnsi="Cambria Math"/>
+        </w:rPr>
+        <w:t xml:space="preserve"> The desired lane is based on the upcoming turn direction in their search path.</w:t>
+      </w:r>
+      <w:r>
+        <w:rPr>
+          <w:rFonts w:ascii="Cambria Math" w:hAnsi="Cambria Math"/>
+        </w:rPr>
+        <w:t xml:space="preserve"> Vehicles must turn manually at intersections to end up in the correct direction and lane. In addition, vehicles use the “</w:t>
       </w:r>
       <w:r>
         <w:rPr>
@@ -605,6 +592,62 @@
           <w:b/>
           <w:bCs/>
         </w:rPr>
+        <w:t>U</w:t>
+      </w:r>
+      <w:r>
+        <w:rPr>
+          <w:rFonts w:ascii="Cambria Math" w:hAnsi="Cambria Math"/>
+          <w:b/>
+          <w:bCs/>
+        </w:rPr>
+        <w:t>ser Interface</w:t>
+      </w:r>
+    </w:p>
+    <w:p>
+      <w:pPr>
+        <w:rPr>
+          <w:rFonts w:ascii="Cambria Math" w:hAnsi="Cambria Math"/>
+        </w:rPr>
+      </w:pPr>
+      <w:r>
+        <w:rPr>
+          <w:rFonts w:ascii="Cambria Math" w:hAnsi="Cambria Math"/>
+        </w:rPr>
+        <w:t>The game integrates the “egui” system using the “</w:t>
+      </w:r>
+      <w:r>
+        <w:rPr>
+          <w:rFonts w:ascii="Cambria Math" w:hAnsi="Cambria Math"/>
+        </w:rPr>
+        <w:t>bevy_egu</w:t>
+      </w:r>
+      <w:r>
+        <w:rPr>
+          <w:rFonts w:ascii="Cambria Math" w:hAnsi="Cambria Math"/>
+        </w:rPr>
+        <w:t>i” crate. I used this to add a very basic user interface for switching between tools, describing controls, and showing stats about the game state. Although the immediate mode GUI is not great for a game application, it is a good start for getting some basic info on screen and can be used for development tools. Additionally, the bevy engine’s native GUI system is not particularly powerful</w:t>
+      </w:r>
+      <w:r>
+        <w:rPr>
+          <w:rFonts w:ascii="Cambria Math" w:hAnsi="Cambria Math"/>
+        </w:rPr>
+        <w:t xml:space="preserve"> or concise, so I am avoiding it.</w:t>
+      </w:r>
+    </w:p>
+    <w:p>
+      <w:pPr>
+        <w:rPr>
+          <w:rFonts w:ascii="Cambria Math" w:hAnsi="Cambria Math"/>
+          <w:b/>
+          <w:bCs/>
+        </w:rPr>
+      </w:pPr>
+      <w:r>
+        <w:rPr>
+          <w:rFonts w:ascii="Cambria Math" w:hAnsi="Cambria Math"/>
+          <w:b/>
+          <w:bCs/>
+        </w:rPr>
         <w:t>Saving</w:t>
       </w:r>
     </w:p>
@@ -673,7 +716,32 @@
         <w:rPr>
           <w:rFonts w:ascii="Cambria Math" w:hAnsi="Cambria Math"/>
         </w:rPr>
-        <w:t xml:space="preserve"> Press [V] to view the path and debug the ai behavior. Hold [L] to spawn many vehicles. Observe that vehicles detect each other and slow down to prevent collisions. </w:t>
+        <w:t xml:space="preserve"> Press [V] to view the path and debug the ai behavior. </w:t>
+      </w:r>
+      <w:r>
+        <w:rPr>
+          <w:rFonts w:ascii="Cambria Math" w:hAnsi="Cambria Math"/>
+        </w:rPr>
+        <w:t>Vehicles will begin spawning automatically</w:t>
+      </w:r>
+      <w:r>
+        <w:rPr>
+          <w:rFonts w:ascii="Cambria Math" w:hAnsi="Cambria Math"/>
+        </w:rPr>
+        <w:t xml:space="preserve">. Observe that </w:t>
+      </w:r>
+      <w:r>
+        <w:rPr>
+          <w:rFonts w:ascii="Cambria Math" w:hAnsi="Cambria Math"/>
+        </w:rPr>
+        <w:lastRenderedPageBreak/>
+        <w:t xml:space="preserve">vehicles detect each other and slow down to prevent collisions. </w:t>
+      </w:r>
+      <w:r>
+        <w:rPr>
+          <w:rFonts w:ascii="Cambria Math" w:hAnsi="Cambria Math"/>
+        </w:rPr>
+        <w:t xml:space="preserve">The vehicles should also change lanes based on what turn they need to make. </w:t>
       </w:r>
       <w:r>
         <w:rPr>

</xml_diff>